<commit_message>
Test Cases and Scrump&UP
</commit_message>
<xml_diff>
--- a/ProcessReport.docx
+++ b/ProcessReport.docx
@@ -6496,36 +6496,18 @@
       </w:r>
       <w:r>
         <w:rPr>
-          <w:b/>
-          <w:color w:val="FF0000"/>
           <w:spacing w:val="20"/>
           <w:szCs w:val="22"/>
         </w:rPr>
-        <w:t>(</w:t>
-      </w:r>
-      <w:r>
-        <w:rPr>
-          <w:b/>
-          <w:color w:val="FF0000"/>
+        <w:t xml:space="preserve">We created a proper Time Schedule at the end knowing that it will most probably change in time. Most trouble we had with the Risk Assessment. We had to assign responsibility to </w:t>
+      </w:r>
+      <w:r>
+        <w:rPr>
           <w:spacing w:val="20"/>
           <w:szCs w:val="22"/>
         </w:rPr>
-        <w:t xml:space="preserve">CHOICE OF MODELS AND METHODS) </w:t>
-      </w:r>
-      <w:r>
-        <w:rPr>
-          <w:spacing w:val="20"/>
-          <w:szCs w:val="22"/>
-        </w:rPr>
-        <w:t xml:space="preserve">We created a proper Time Schedule at the end knowing that it will most probably change in time. Most trouble we had with the Risk Assessment. We had to assign responsibility to prevent a risk to a certain person We </w:t>
-      </w:r>
-      <w:r>
-        <w:rPr>
-          <w:spacing w:val="20"/>
-          <w:szCs w:val="22"/>
-        </w:rPr>
         <w:lastRenderedPageBreak/>
-        <w:t>didn’t know each other too well so it was challenging to pick a right person to assign it to.</w:t>
+        <w:t>prevent a risk to a certain person We didn’t know each other too well so it was challenging to pick a right person to assign it to.</w:t>
       </w:r>
     </w:p>
     <w:p>
@@ -6739,34 +6721,24 @@
       <w:bookmarkEnd w:id="13"/>
       <w:bookmarkEnd w:id="14"/>
     </w:p>
+    <w:p/>
     <w:p>
       <w:pPr>
         <w:spacing w:line="276" w:lineRule="auto"/>
         <w:rPr>
-          <w:spacing w:val="20"/>
-        </w:rPr>
-      </w:pPr>
-    </w:p>
-    <w:p>
-      <w:pPr>
-        <w:spacing w:line="276" w:lineRule="auto"/>
-        <w:rPr>
-          <w:spacing w:val="20"/>
           <w:sz w:val="24"/>
           <w:szCs w:val="24"/>
-        </w:rPr>
-      </w:pPr>
-      <w:r>
-        <w:rPr>
-          <w:spacing w:val="20"/>
-          <w:sz w:val="24"/>
-          <w:szCs w:val="24"/>
+          <w:lang w:val="en-US"/>
+        </w:rPr>
+      </w:pPr>
+      <w:r>
+        <w:rPr>
+          <w:spacing w:val="20"/>
         </w:rPr>
         <w:t>1</w:t>
       </w:r>
       <w:r>
         <w:rPr>
-          <w:spacing w:val="20"/>
           <w:sz w:val="24"/>
           <w:szCs w:val="24"/>
           <w:vertAlign w:val="superscript"/>
@@ -6775,7 +6747,6 @@
       </w:r>
       <w:r>
         <w:rPr>
-          <w:spacing w:val="20"/>
           <w:sz w:val="24"/>
           <w:szCs w:val="24"/>
         </w:rPr>
@@ -6786,14 +6757,12 @@
       <w:pPr>
         <w:spacing w:line="276" w:lineRule="auto"/>
         <w:rPr>
-          <w:spacing w:val="20"/>
           <w:sz w:val="24"/>
           <w:szCs w:val="24"/>
         </w:rPr>
       </w:pPr>
       <w:r>
         <w:rPr>
-          <w:spacing w:val="20"/>
           <w:sz w:val="24"/>
           <w:szCs w:val="24"/>
         </w:rPr>
@@ -6801,7 +6770,6 @@
       </w:r>
       <w:r>
         <w:rPr>
-          <w:spacing w:val="20"/>
           <w:sz w:val="24"/>
           <w:szCs w:val="24"/>
           <w:vertAlign w:val="superscript"/>
@@ -6810,7 +6778,6 @@
       </w:r>
       <w:r>
         <w:rPr>
-          <w:spacing w:val="20"/>
           <w:sz w:val="24"/>
           <w:szCs w:val="24"/>
         </w:rPr>
@@ -6818,7 +6785,6 @@
       </w:r>
       <w:r>
         <w:rPr>
-          <w:spacing w:val="20"/>
           <w:sz w:val="24"/>
           <w:szCs w:val="24"/>
           <w:vertAlign w:val="superscript"/>
@@ -6827,25 +6793,22 @@
       </w:r>
       <w:r>
         <w:rPr>
-          <w:spacing w:val="20"/>
           <w:sz w:val="24"/>
           <w:szCs w:val="24"/>
         </w:rPr>
-        <w:t xml:space="preserve"> of May (4 days, 6 hours a day, 24 hours per person, 96 hours a sprint)</w:t>
+        <w:t xml:space="preserve"> of May (4 days, 6 hours a day, 24 hours per person, 96 hours a sprint, only Thursdays)</w:t>
       </w:r>
     </w:p>
     <w:p>
       <w:pPr>
         <w:spacing w:line="276" w:lineRule="auto"/>
         <w:rPr>
-          <w:spacing w:val="20"/>
           <w:sz w:val="24"/>
           <w:szCs w:val="24"/>
         </w:rPr>
       </w:pPr>
       <w:r>
         <w:rPr>
-          <w:spacing w:val="20"/>
           <w:sz w:val="24"/>
           <w:szCs w:val="24"/>
         </w:rPr>
@@ -6853,7 +6816,6 @@
       </w:r>
       <w:r>
         <w:rPr>
-          <w:spacing w:val="20"/>
           <w:sz w:val="24"/>
           <w:szCs w:val="24"/>
           <w:vertAlign w:val="superscript"/>
@@ -6862,7 +6824,6 @@
       </w:r>
       <w:r>
         <w:rPr>
-          <w:spacing w:val="20"/>
           <w:sz w:val="24"/>
           <w:szCs w:val="24"/>
         </w:rPr>
@@ -6873,14 +6834,12 @@
       <w:pPr>
         <w:spacing w:line="276" w:lineRule="auto"/>
         <w:rPr>
-          <w:spacing w:val="20"/>
           <w:sz w:val="24"/>
           <w:szCs w:val="24"/>
         </w:rPr>
       </w:pPr>
       <w:r>
         <w:rPr>
-          <w:spacing w:val="20"/>
           <w:sz w:val="24"/>
           <w:szCs w:val="24"/>
         </w:rPr>
@@ -6888,7 +6847,6 @@
       </w:r>
       <w:r>
         <w:rPr>
-          <w:spacing w:val="20"/>
           <w:sz w:val="24"/>
           <w:szCs w:val="24"/>
           <w:vertAlign w:val="superscript"/>
@@ -6897,7 +6855,6 @@
       </w:r>
       <w:r>
         <w:rPr>
-          <w:spacing w:val="20"/>
           <w:sz w:val="24"/>
           <w:szCs w:val="24"/>
         </w:rPr>
@@ -6905,7 +6862,6 @@
       </w:r>
       <w:r>
         <w:rPr>
-          <w:spacing w:val="20"/>
           <w:sz w:val="24"/>
           <w:szCs w:val="24"/>
           <w:vertAlign w:val="superscript"/>
@@ -6914,7 +6870,6 @@
       </w:r>
       <w:r>
         <w:rPr>
-          <w:spacing w:val="20"/>
           <w:sz w:val="24"/>
           <w:szCs w:val="24"/>
         </w:rPr>
@@ -6925,14 +6880,12 @@
       <w:pPr>
         <w:spacing w:line="276" w:lineRule="auto"/>
         <w:rPr>
-          <w:spacing w:val="20"/>
           <w:sz w:val="24"/>
           <w:szCs w:val="24"/>
         </w:rPr>
       </w:pPr>
       <w:r>
         <w:rPr>
-          <w:spacing w:val="20"/>
           <w:sz w:val="24"/>
           <w:szCs w:val="24"/>
         </w:rPr>
@@ -6940,7 +6893,6 @@
       </w:r>
       <w:r>
         <w:rPr>
-          <w:spacing w:val="20"/>
           <w:sz w:val="24"/>
           <w:szCs w:val="24"/>
           <w:vertAlign w:val="superscript"/>
@@ -6949,7 +6901,6 @@
       </w:r>
       <w:r>
         <w:rPr>
-          <w:spacing w:val="20"/>
           <w:sz w:val="24"/>
           <w:szCs w:val="24"/>
         </w:rPr>
@@ -6960,14 +6911,12 @@
       <w:pPr>
         <w:spacing w:line="276" w:lineRule="auto"/>
         <w:rPr>
-          <w:spacing w:val="20"/>
           <w:sz w:val="24"/>
           <w:szCs w:val="24"/>
         </w:rPr>
       </w:pPr>
       <w:r>
         <w:rPr>
-          <w:spacing w:val="20"/>
           <w:sz w:val="24"/>
           <w:szCs w:val="24"/>
         </w:rPr>
@@ -6975,7 +6924,6 @@
       </w:r>
       <w:r>
         <w:rPr>
-          <w:spacing w:val="20"/>
           <w:sz w:val="24"/>
           <w:szCs w:val="24"/>
           <w:vertAlign w:val="superscript"/>
@@ -6984,7 +6932,6 @@
       </w:r>
       <w:r>
         <w:rPr>
-          <w:spacing w:val="20"/>
           <w:sz w:val="24"/>
           <w:szCs w:val="24"/>
         </w:rPr>
@@ -6992,7 +6939,6 @@
       </w:r>
       <w:r>
         <w:rPr>
-          <w:spacing w:val="20"/>
           <w:sz w:val="24"/>
           <w:szCs w:val="24"/>
           <w:vertAlign w:val="superscript"/>
@@ -7001,7 +6947,6 @@
       </w:r>
       <w:r>
         <w:rPr>
-          <w:spacing w:val="20"/>
           <w:sz w:val="24"/>
           <w:szCs w:val="24"/>
         </w:rPr>
@@ -7012,14 +6957,12 @@
       <w:pPr>
         <w:spacing w:line="276" w:lineRule="auto"/>
         <w:rPr>
-          <w:spacing w:val="20"/>
           <w:sz w:val="24"/>
           <w:szCs w:val="24"/>
         </w:rPr>
       </w:pPr>
       <w:r>
         <w:rPr>
-          <w:spacing w:val="20"/>
           <w:sz w:val="24"/>
           <w:szCs w:val="24"/>
         </w:rPr>
@@ -7027,7 +6970,6 @@
       </w:r>
       <w:r>
         <w:rPr>
-          <w:spacing w:val="20"/>
           <w:sz w:val="24"/>
           <w:szCs w:val="24"/>
           <w:vertAlign w:val="superscript"/>
@@ -7036,7 +6978,6 @@
       </w:r>
       <w:r>
         <w:rPr>
-          <w:spacing w:val="20"/>
           <w:sz w:val="24"/>
           <w:szCs w:val="24"/>
         </w:rPr>
@@ -7047,14 +6988,12 @@
       <w:pPr>
         <w:spacing w:line="276" w:lineRule="auto"/>
         <w:rPr>
-          <w:spacing w:val="20"/>
           <w:sz w:val="24"/>
           <w:szCs w:val="24"/>
         </w:rPr>
       </w:pPr>
       <w:r>
         <w:rPr>
-          <w:spacing w:val="20"/>
           <w:sz w:val="24"/>
           <w:szCs w:val="24"/>
         </w:rPr>
@@ -7062,7 +7001,6 @@
       </w:r>
       <w:r>
         <w:rPr>
-          <w:spacing w:val="20"/>
           <w:sz w:val="24"/>
           <w:szCs w:val="24"/>
           <w:vertAlign w:val="superscript"/>
@@ -7071,42 +7009,37 @@
       </w:r>
       <w:r>
         <w:rPr>
-          <w:spacing w:val="20"/>
           <w:sz w:val="24"/>
           <w:szCs w:val="24"/>
         </w:rPr>
-        <w:t xml:space="preserve"> of May – 1</w:t>
-      </w:r>
-      <w:r>
-        <w:rPr>
-          <w:spacing w:val="20"/>
+        <w:t xml:space="preserve"> of May – 31</w:t>
+      </w:r>
+      <w:r>
+        <w:rPr>
           <w:sz w:val="24"/>
           <w:szCs w:val="24"/>
           <w:vertAlign w:val="superscript"/>
         </w:rPr>
-        <w:t>st</w:t>
-      </w:r>
-      <w:r>
-        <w:rPr>
-          <w:spacing w:val="20"/>
+        <w:t>th</w:t>
+      </w:r>
+      <w:r>
+        <w:rPr>
           <w:sz w:val="24"/>
           <w:szCs w:val="24"/>
         </w:rPr>
-        <w:t xml:space="preserve"> of June (7 days, 7 hours a day, 49 hours per person, 196 hours a sprint)</w:t>
+        <w:t xml:space="preserve"> of June (4 days, 6 hours a day, 24 hours per person, 96 hours a sprint)</w:t>
       </w:r>
     </w:p>
     <w:p>
       <w:pPr>
         <w:spacing w:line="276" w:lineRule="auto"/>
         <w:rPr>
-          <w:spacing w:val="20"/>
           <w:sz w:val="24"/>
           <w:szCs w:val="24"/>
         </w:rPr>
       </w:pPr>
       <w:r>
         <w:rPr>
-          <w:spacing w:val="20"/>
           <w:sz w:val="24"/>
           <w:szCs w:val="24"/>
         </w:rPr>
@@ -7114,7 +7047,6 @@
       </w:r>
       <w:r>
         <w:rPr>
-          <w:spacing w:val="20"/>
           <w:sz w:val="24"/>
           <w:szCs w:val="24"/>
           <w:vertAlign w:val="superscript"/>
@@ -7123,7 +7055,6 @@
       </w:r>
       <w:r>
         <w:rPr>
-          <w:spacing w:val="20"/>
           <w:sz w:val="24"/>
           <w:szCs w:val="24"/>
         </w:rPr>
@@ -7134,39 +7065,34 @@
       <w:pPr>
         <w:spacing w:line="276" w:lineRule="auto"/>
         <w:rPr>
-          <w:spacing w:val="20"/>
           <w:sz w:val="24"/>
           <w:szCs w:val="24"/>
         </w:rPr>
       </w:pPr>
       <w:r>
         <w:rPr>
-          <w:spacing w:val="20"/>
           <w:sz w:val="24"/>
           <w:szCs w:val="24"/>
         </w:rPr>
-        <w:t>4</w:t>
-      </w:r>
-      <w:r>
-        <w:rPr>
-          <w:spacing w:val="20"/>
+        <w:t>1</w:t>
+      </w:r>
+      <w:r>
+        <w:rPr>
           <w:sz w:val="24"/>
           <w:szCs w:val="24"/>
           <w:vertAlign w:val="superscript"/>
         </w:rPr>
-        <w:t>th</w:t>
-      </w:r>
-      <w:r>
-        <w:rPr>
-          <w:spacing w:val="20"/>
+        <w:t>st</w:t>
+      </w:r>
+      <w:r>
+        <w:rPr>
           <w:sz w:val="24"/>
           <w:szCs w:val="24"/>
         </w:rPr>
-        <w:t xml:space="preserve"> of June – 8</w:t>
-      </w:r>
-      <w:r>
-        <w:rPr>
-          <w:spacing w:val="20"/>
+        <w:t xml:space="preserve"> of June – 4</w:t>
+      </w:r>
+      <w:r>
+        <w:rPr>
           <w:sz w:val="24"/>
           <w:szCs w:val="24"/>
           <w:vertAlign w:val="superscript"/>
@@ -7175,11 +7101,87 @@
       </w:r>
       <w:r>
         <w:rPr>
-          <w:spacing w:val="20"/>
           <w:sz w:val="24"/>
           <w:szCs w:val="24"/>
         </w:rPr>
-        <w:t xml:space="preserve"> of June (7 days, 7 hours a day, 49 hours per person, 196 hours a sprint)</w:t>
+        <w:t xml:space="preserve"> of June (4 days, 6 hours a day, 24 hours per person, 96 hours a sprint)</w:t>
+      </w:r>
+    </w:p>
+    <w:p>
+      <w:pPr>
+        <w:spacing w:line="276" w:lineRule="auto"/>
+        <w:rPr>
+          <w:sz w:val="24"/>
+          <w:szCs w:val="24"/>
+        </w:rPr>
+      </w:pPr>
+      <w:r>
+        <w:rPr>
+          <w:sz w:val="24"/>
+          <w:szCs w:val="24"/>
+        </w:rPr>
+        <w:t>6</w:t>
+      </w:r>
+      <w:r>
+        <w:rPr>
+          <w:sz w:val="24"/>
+          <w:szCs w:val="24"/>
+          <w:vertAlign w:val="superscript"/>
+        </w:rPr>
+        <w:t>th</w:t>
+      </w:r>
+      <w:r>
+        <w:rPr>
+          <w:sz w:val="24"/>
+          <w:szCs w:val="24"/>
+        </w:rPr>
+        <w:t xml:space="preserve"> Sprint</w:t>
+      </w:r>
+    </w:p>
+    <w:p>
+      <w:pPr>
+        <w:spacing w:line="276" w:lineRule="auto"/>
+        <w:rPr>
+          <w:sz w:val="24"/>
+          <w:szCs w:val="24"/>
+        </w:rPr>
+      </w:pPr>
+      <w:r>
+        <w:rPr>
+          <w:sz w:val="24"/>
+          <w:szCs w:val="24"/>
+        </w:rPr>
+        <w:t>5</w:t>
+      </w:r>
+      <w:r>
+        <w:rPr>
+          <w:sz w:val="24"/>
+          <w:szCs w:val="24"/>
+          <w:vertAlign w:val="superscript"/>
+        </w:rPr>
+        <w:t>th</w:t>
+      </w:r>
+      <w:r>
+        <w:rPr>
+          <w:sz w:val="24"/>
+          <w:szCs w:val="24"/>
+        </w:rPr>
+        <w:t xml:space="preserve"> of June – 8</w:t>
+      </w:r>
+      <w:r>
+        <w:rPr>
+          <w:sz w:val="24"/>
+          <w:szCs w:val="24"/>
+          <w:vertAlign w:val="superscript"/>
+        </w:rPr>
+        <w:t>th</w:t>
+      </w:r>
+      <w:r>
+        <w:rPr>
+          <w:sz w:val="24"/>
+          <w:szCs w:val="24"/>
+        </w:rPr>
+        <w:t xml:space="preserve"> of June (4 days, 6 hours a day, 24 hours per person, 96 hours a sprint)</w:t>
       </w:r>
     </w:p>
     <w:p>
@@ -7264,23 +7266,7 @@
           <w:sz w:val="24"/>
           <w:szCs w:val="24"/>
         </w:rPr>
-        <w:t>hours of work per sprint. During the project period the working hours would be approximately 1</w:t>
-      </w:r>
-      <w:r>
-        <w:rPr>
-          <w:spacing w:val="20"/>
-          <w:sz w:val="24"/>
-          <w:szCs w:val="24"/>
-        </w:rPr>
-        <w:t>96</w:t>
-      </w:r>
-      <w:r>
-        <w:rPr>
-          <w:spacing w:val="20"/>
-          <w:sz w:val="24"/>
-          <w:szCs w:val="24"/>
-        </w:rPr>
-        <w:t xml:space="preserve"> working hours.</w:t>
+        <w:t>hours of work per sprint.</w:t>
       </w:r>
     </w:p>
     <w:p>
@@ -7530,6 +7516,7 @@
         <w:rPr>
           <w:spacing w:val="20"/>
         </w:rPr>
+        <w:lastRenderedPageBreak/>
         <w:t>After the delay brought by other immediate priorities, the team has started completing the tasks intended. There is wish for the pace of the project to be faster, so the project will be completed before the deadline. The way we split tasks to each member has been satisfying and teamwork is in a good state as any issue is usually resolved, and help is offered at any difficulty encountered.  Fast response time and understanding between teammates has made communication in the team helpful.</w:t>
       </w:r>
     </w:p>
@@ -7620,20 +7607,6 @@
           <w:spacing w:val="20"/>
         </w:rPr>
       </w:pPr>
-    </w:p>
-    <w:p>
-      <w:pPr>
-        <w:rPr>
-          <w:spacing w:val="20"/>
-        </w:rPr>
-      </w:pPr>
-    </w:p>
-    <w:p>
-      <w:pPr>
-        <w:rPr>
-          <w:spacing w:val="20"/>
-        </w:rPr>
-      </w:pPr>
       <w:r>
         <w:rPr>
           <w:spacing w:val="20"/>
@@ -7749,7 +7722,6 @@
         <w:rPr>
           <w:spacing w:val="20"/>
         </w:rPr>
-        <w:lastRenderedPageBreak/>
         <w:t>WHAT COULD BE IMPROVED:</w:t>
       </w:r>
     </w:p>
@@ -7942,6 +7914,27 @@
         </w:rPr>
         <w:t>No test cases were made for the features yet.</w:t>
       </w:r>
+    </w:p>
+    <w:p>
+      <w:pPr>
+        <w:rPr>
+          <w:spacing w:val="20"/>
+        </w:rPr>
+      </w:pPr>
+    </w:p>
+    <w:p>
+      <w:pPr>
+        <w:rPr>
+          <w:spacing w:val="20"/>
+        </w:rPr>
+      </w:pPr>
+    </w:p>
+    <w:p>
+      <w:pPr>
+        <w:rPr>
+          <w:spacing w:val="20"/>
+        </w:rPr>
+      </w:pPr>
     </w:p>
     <w:p>
       <w:pPr>
@@ -8217,31 +8210,25 @@
           <w:spacing w:val="20"/>
         </w:rPr>
       </w:pPr>
-      <w:r>
-        <w:rPr>
-          <w:color w:val="000000"/>
-          <w:spacing w:val="20"/>
-        </w:rPr>
-        <w:t>As an unregistered user I want to create a new account, then use it to log in or log out, and maintain my data.</w:t>
-      </w:r>
-    </w:p>
-    <w:p>
-      <w:pPr>
-        <w:rPr>
-          <w:spacing w:val="20"/>
-        </w:rPr>
-      </w:pPr>
-    </w:p>
-    <w:p>
-      <w:pPr>
-        <w:rPr>
-          <w:spacing w:val="20"/>
-        </w:rPr>
-      </w:pPr>
-      <w:r>
-        <w:rPr>
-          <w:spacing w:val="20"/>
-        </w:rPr>
+    </w:p>
+    <w:p>
+      <w:pPr>
+        <w:rPr>
+          <w:spacing w:val="20"/>
+        </w:rPr>
+      </w:pPr>
+    </w:p>
+    <w:p>
+      <w:pPr>
+        <w:rPr>
+          <w:spacing w:val="20"/>
+        </w:rPr>
+      </w:pPr>
+      <w:r>
+        <w:rPr>
+          <w:spacing w:val="20"/>
+        </w:rPr>
+        <w:lastRenderedPageBreak/>
         <w:t>4</w:t>
       </w:r>
       <w:r>
@@ -8373,6 +8360,19 @@
         <w:rPr>
           <w:spacing w:val="20"/>
         </w:rPr>
+        <w:t>-COMMUNICATION</w:t>
+      </w:r>
+    </w:p>
+    <w:p>
+      <w:pPr>
+        <w:rPr>
+          <w:spacing w:val="20"/>
+        </w:rPr>
+      </w:pPr>
+      <w:r>
+        <w:rPr>
+          <w:spacing w:val="20"/>
+        </w:rPr>
         <w:t>WHAT COULD BE IMPROVED:</w:t>
       </w:r>
     </w:p>
@@ -8447,12 +8447,6 @@
           <w:spacing w:val="20"/>
         </w:rPr>
       </w:pPr>
-      <w:r>
-        <w:rPr>
-          <w:spacing w:val="20"/>
-        </w:rPr>
-        <w:t>Use Cases</w:t>
-      </w:r>
     </w:p>
     <w:p>
       <w:pPr>
@@ -8518,6 +8512,13 @@
     </w:p>
     <w:p>
       <w:pPr>
+        <w:rPr>
+          <w:spacing w:val="20"/>
+        </w:rPr>
+      </w:pPr>
+    </w:p>
+    <w:p>
+      <w:pPr>
         <w:spacing w:after="160" w:line="259" w:lineRule="auto"/>
         <w:rPr>
           <w:spacing w:val="20"/>
@@ -8540,6 +8541,69 @@
           <w:lang w:val="en-US"/>
         </w:rPr>
       </w:pPr>
+      <w:r>
+        <w:rPr>
+          <w:spacing w:val="20"/>
+          <w:lang w:val="en-US"/>
+        </w:rPr>
+        <w:t>During this sprint, meetings w</w:t>
+      </w:r>
+      <w:r>
+        <w:rPr>
+          <w:spacing w:val="20"/>
+          <w:lang w:val="en-US"/>
+        </w:rPr>
+        <w:t>ere</w:t>
+      </w:r>
+      <w:r>
+        <w:rPr>
+          <w:spacing w:val="20"/>
+          <w:lang w:val="en-US"/>
+        </w:rPr>
+        <w:t xml:space="preserve"> short as the </w:t>
+      </w:r>
+      <w:r>
+        <w:rPr>
+          <w:spacing w:val="20"/>
+          <w:lang w:val="en-US"/>
+        </w:rPr>
+        <w:t>focus</w:t>
+      </w:r>
+      <w:r>
+        <w:rPr>
+          <w:spacing w:val="20"/>
+          <w:lang w:val="en-US"/>
+        </w:rPr>
+        <w:t xml:space="preserve"> was finishing the remaining tasks </w:t>
+      </w:r>
+      <w:r>
+        <w:rPr>
+          <w:spacing w:val="20"/>
+          <w:lang w:val="en-US"/>
+        </w:rPr>
+        <w:t>that mostly included documenting the system</w:t>
+      </w:r>
+      <w:r>
+        <w:rPr>
+          <w:spacing w:val="20"/>
+          <w:lang w:val="en-US"/>
+        </w:rPr>
+        <w:t xml:space="preserve"> and tying lose ends in the system</w:t>
+      </w:r>
+      <w:r>
+        <w:rPr>
+          <w:spacing w:val="20"/>
+          <w:lang w:val="en-US"/>
+        </w:rPr>
+        <w:t>. Communication was kept at a minimum as it was not needed in the measure it was in previous sprints.</w:t>
+      </w:r>
+      <w:r>
+        <w:rPr>
+          <w:spacing w:val="20"/>
+          <w:lang w:val="en-US"/>
+        </w:rPr>
+        <w:t xml:space="preserve"> Another important was having a clear idea of what was needed for handing in the result.</w:t>
+      </w:r>
     </w:p>
     <w:p>
       <w:pPr>
@@ -8549,6 +8613,15 @@
           <w:lang w:val="en-US"/>
         </w:rPr>
       </w:pPr>
+    </w:p>
+    <w:p>
+      <w:pPr>
+        <w:spacing w:after="160" w:line="259" w:lineRule="auto"/>
+        <w:rPr>
+          <w:spacing w:val="20"/>
+          <w:lang w:val="en-US"/>
+        </w:rPr>
+      </w:pPr>
       <w:r>
         <w:rPr>
           <w:spacing w:val="20"/>
@@ -8559,10 +8632,87 @@
     </w:p>
     <w:p>
       <w:pPr>
+        <w:rPr>
+          <w:spacing w:val="20"/>
+        </w:rPr>
+      </w:pPr>
+      <w:r>
+        <w:rPr>
+          <w:spacing w:val="20"/>
+        </w:rPr>
+        <w:t>WHAT WENT WELL:</w:t>
+      </w:r>
+    </w:p>
+    <w:p>
+      <w:pPr>
+        <w:rPr>
+          <w:spacing w:val="20"/>
+        </w:rPr>
+      </w:pPr>
+      <w:r>
+        <w:rPr>
+          <w:spacing w:val="20"/>
+        </w:rPr>
+        <w:t>-MEETINGS FREQUENCY</w:t>
+      </w:r>
+    </w:p>
+    <w:p>
+      <w:pPr>
+        <w:rPr>
+          <w:spacing w:val="20"/>
+        </w:rPr>
+      </w:pPr>
+      <w:r>
+        <w:rPr>
+          <w:spacing w:val="20"/>
+        </w:rPr>
+        <w:t>-WORK TIME</w:t>
+      </w:r>
+    </w:p>
+    <w:p>
+      <w:pPr>
+        <w:rPr>
+          <w:spacing w:val="20"/>
+        </w:rPr>
+      </w:pPr>
+      <w:r>
+        <w:rPr>
+          <w:spacing w:val="20"/>
+        </w:rPr>
+        <w:t>-FOCU</w:t>
+      </w:r>
+      <w:r>
+        <w:rPr>
+          <w:spacing w:val="20"/>
+        </w:rPr>
+        <w:t>S</w:t>
+      </w:r>
+    </w:p>
+    <w:p>
+      <w:pPr>
+        <w:rPr>
+          <w:spacing w:val="20"/>
+        </w:rPr>
+      </w:pPr>
+    </w:p>
+    <w:p>
+      <w:pPr>
+        <w:rPr>
+          <w:spacing w:val="20"/>
+        </w:rPr>
+      </w:pPr>
+      <w:r>
+        <w:rPr>
+          <w:spacing w:val="20"/>
+        </w:rPr>
+        <w:t>WHAT COULD BE IMPROVED:</w:t>
+      </w:r>
+    </w:p>
+    <w:p>
+      <w:pPr>
         <w:spacing w:after="160" w:line="259" w:lineRule="auto"/>
         <w:rPr>
           <w:spacing w:val="20"/>
-          <w:lang w:val="en-US"/>
         </w:rPr>
       </w:pPr>
     </w:p>
@@ -8579,6 +8729,36 @@
           <w:spacing w:val="20"/>
           <w:lang w:val="en-US"/>
         </w:rPr>
+        <w:t xml:space="preserve">Compared with previous sprints, </w:t>
+      </w:r>
+      <w:r>
+        <w:rPr>
+          <w:spacing w:val="20"/>
+          <w:lang w:val="en-US"/>
+        </w:rPr>
+        <w:t xml:space="preserve">meetings weren’t as long because of the constant approach towards the finalization. </w:t>
+      </w:r>
+      <w:r>
+        <w:rPr>
+          <w:spacing w:val="20"/>
+          <w:lang w:val="en-US"/>
+        </w:rPr>
+        <w:t xml:space="preserve">Most work was done outside of the usual environment of the school. </w:t>
+      </w:r>
+    </w:p>
+    <w:p>
+      <w:pPr>
+        <w:spacing w:after="160" w:line="259" w:lineRule="auto"/>
+        <w:rPr>
+          <w:spacing w:val="20"/>
+          <w:lang w:val="en-US"/>
+        </w:rPr>
+      </w:pPr>
+      <w:r>
+        <w:rPr>
+          <w:spacing w:val="20"/>
+          <w:lang w:val="en-US"/>
+        </w:rPr>
         <w:t>FINISHED WORK:</w:t>
       </w:r>
     </w:p>
@@ -8590,6 +8770,13 @@
           <w:lang w:val="en-US"/>
         </w:rPr>
       </w:pPr>
+      <w:r>
+        <w:rPr>
+          <w:spacing w:val="20"/>
+          <w:lang w:val="en-US"/>
+        </w:rPr>
+        <w:t>-Test Cases</w:t>
+      </w:r>
     </w:p>
     <w:p>
       <w:pPr>
@@ -8599,6 +8786,13 @@
           <w:lang w:val="en-US"/>
         </w:rPr>
       </w:pPr>
+      <w:r>
+        <w:rPr>
+          <w:spacing w:val="20"/>
+          <w:lang w:val="en-US"/>
+        </w:rPr>
+        <w:t>-Junit Tests</w:t>
+      </w:r>
     </w:p>
     <w:p>
       <w:pPr>
@@ -8671,14 +8865,376 @@
           <w:lang w:val="en-US"/>
         </w:rPr>
       </w:pPr>
-    </w:p>
-    <w:p>
-      <w:bookmarkStart w:id="19" w:name="_Toc515982297"/>
+      <w:r>
+        <w:rPr>
+          <w:spacing w:val="20"/>
+          <w:lang w:val="en-US"/>
+        </w:rPr>
+        <w:lastRenderedPageBreak/>
+        <w:t>6</w:t>
+      </w:r>
+      <w:r>
+        <w:rPr>
+          <w:spacing w:val="20"/>
+          <w:vertAlign w:val="superscript"/>
+          <w:lang w:val="en-US"/>
+        </w:rPr>
+        <w:t>th</w:t>
+      </w:r>
+      <w:r>
+        <w:rPr>
+          <w:spacing w:val="20"/>
+          <w:lang w:val="en-US"/>
+        </w:rPr>
+        <w:t xml:space="preserve"> Sprint</w:t>
+      </w:r>
+    </w:p>
+    <w:p>
+      <w:pPr>
+        <w:spacing w:after="160" w:line="259" w:lineRule="auto"/>
+        <w:rPr>
+          <w:spacing w:val="20"/>
+          <w:lang w:val="en-US"/>
+        </w:rPr>
+      </w:pPr>
+    </w:p>
+    <w:p>
+      <w:pPr>
+        <w:spacing w:after="160" w:line="259" w:lineRule="auto"/>
+        <w:rPr>
+          <w:spacing w:val="20"/>
+          <w:lang w:val="en-US"/>
+        </w:rPr>
+      </w:pPr>
+      <w:r>
+        <w:rPr>
+          <w:spacing w:val="20"/>
+          <w:lang w:val="en-US"/>
+        </w:rPr>
+        <w:t>SPRINT REVIEW:</w:t>
+      </w:r>
+    </w:p>
+    <w:p>
+      <w:pPr>
+        <w:spacing w:after="160" w:line="259" w:lineRule="auto"/>
+        <w:rPr>
+          <w:spacing w:val="20"/>
+          <w:lang w:val="en-US"/>
+        </w:rPr>
+      </w:pPr>
+      <w:r>
+        <w:rPr>
+          <w:spacing w:val="20"/>
+          <w:lang w:val="en-US"/>
+        </w:rPr>
+        <w:t>During this sprint, meetings w</w:t>
+      </w:r>
+      <w:r>
+        <w:rPr>
+          <w:spacing w:val="20"/>
+          <w:lang w:val="en-US"/>
+        </w:rPr>
+        <w:t xml:space="preserve">ere short </w:t>
+      </w:r>
+      <w:r>
+        <w:rPr>
+          <w:spacing w:val="20"/>
+          <w:lang w:val="en-US"/>
+        </w:rPr>
+        <w:t>and concise. They had the focus of finishing the documentation. The system is ready for handing in</w:t>
+      </w:r>
+      <w:r>
+        <w:rPr>
+          <w:spacing w:val="20"/>
+          <w:lang w:val="en-US"/>
+        </w:rPr>
+        <w:t>. As the end was approaching the meetings weren’t as frequent as each team member preferred to work outside the school.</w:t>
+      </w:r>
+    </w:p>
+    <w:p>
+      <w:pPr>
+        <w:spacing w:after="160" w:line="259" w:lineRule="auto"/>
+        <w:rPr>
+          <w:spacing w:val="20"/>
+          <w:lang w:val="en-US"/>
+        </w:rPr>
+      </w:pPr>
+    </w:p>
+    <w:p>
+      <w:pPr>
+        <w:spacing w:after="160" w:line="259" w:lineRule="auto"/>
+        <w:rPr>
+          <w:spacing w:val="20"/>
+          <w:lang w:val="en-US"/>
+        </w:rPr>
+      </w:pPr>
+      <w:r>
+        <w:rPr>
+          <w:spacing w:val="20"/>
+          <w:lang w:val="en-US"/>
+        </w:rPr>
+        <w:t>SPRINT RETROSPECTIVE:</w:t>
+      </w:r>
+    </w:p>
+    <w:p>
+      <w:pPr>
+        <w:rPr>
+          <w:spacing w:val="20"/>
+        </w:rPr>
+      </w:pPr>
+      <w:r>
+        <w:rPr>
+          <w:spacing w:val="20"/>
+        </w:rPr>
+        <w:t>WHAT WENT WELL:</w:t>
+      </w:r>
+    </w:p>
+    <w:p>
+      <w:pPr>
+        <w:rPr>
+          <w:spacing w:val="20"/>
+        </w:rPr>
+      </w:pPr>
+      <w:r>
+        <w:rPr>
+          <w:spacing w:val="20"/>
+        </w:rPr>
+        <w:t>-WORK TIME</w:t>
+      </w:r>
+    </w:p>
+    <w:p>
+      <w:pPr>
+        <w:rPr>
+          <w:spacing w:val="20"/>
+        </w:rPr>
+      </w:pPr>
+      <w:r>
+        <w:rPr>
+          <w:spacing w:val="20"/>
+        </w:rPr>
+        <w:t>-FOCU</w:t>
+      </w:r>
+      <w:r>
+        <w:rPr>
+          <w:spacing w:val="20"/>
+        </w:rPr>
+        <w:t>S</w:t>
+      </w:r>
+    </w:p>
+    <w:p>
+      <w:pPr>
+        <w:rPr>
+          <w:spacing w:val="20"/>
+        </w:rPr>
+      </w:pPr>
+    </w:p>
+    <w:p>
+      <w:pPr>
+        <w:rPr>
+          <w:spacing w:val="20"/>
+        </w:rPr>
+      </w:pPr>
+      <w:r>
+        <w:rPr>
+          <w:spacing w:val="20"/>
+        </w:rPr>
+        <w:t>WHAT COULD BE IMPROVED:</w:t>
+      </w:r>
+    </w:p>
+    <w:p>
+      <w:pPr>
+        <w:rPr>
+          <w:spacing w:val="20"/>
+        </w:rPr>
+      </w:pPr>
+      <w:r>
+        <w:rPr>
+          <w:spacing w:val="20"/>
+        </w:rPr>
+        <w:t>-</w:t>
+      </w:r>
+      <w:r>
+        <w:rPr>
+          <w:spacing w:val="20"/>
+        </w:rPr>
+        <w:t>MEETINGS FREQUENCY</w:t>
+      </w:r>
+    </w:p>
+    <w:p>
+      <w:pPr>
+        <w:rPr>
+          <w:spacing w:val="20"/>
+        </w:rPr>
+      </w:pPr>
+    </w:p>
+    <w:p>
+      <w:pPr>
+        <w:spacing w:after="160" w:line="259" w:lineRule="auto"/>
+        <w:rPr>
+          <w:spacing w:val="20"/>
+        </w:rPr>
+      </w:pPr>
+      <w:r>
+        <w:rPr>
+          <w:spacing w:val="20"/>
+        </w:rPr>
+        <w:t>As the final sprint, everyone was satisfied with the system and had the priority of finishing the documentation. Looking back, things we could improve</w:t>
+      </w:r>
+      <w:r>
+        <w:rPr>
+          <w:spacing w:val="20"/>
+        </w:rPr>
+        <w:t xml:space="preserve"> </w:t>
+      </w:r>
+      <w:r>
+        <w:rPr>
+          <w:spacing w:val="20"/>
+        </w:rPr>
+        <w:t>are communication and cohesiveness between team members. What was done well was splitting the work between team members, meetings frequency, focus</w:t>
+      </w:r>
+      <w:r>
+        <w:rPr>
+          <w:spacing w:val="20"/>
+        </w:rPr>
+        <w:t>.</w:t>
+      </w:r>
+    </w:p>
+    <w:p>
+      <w:pPr>
+        <w:spacing w:after="160" w:line="259" w:lineRule="auto"/>
+        <w:rPr>
+          <w:spacing w:val="20"/>
+        </w:rPr>
+      </w:pPr>
+    </w:p>
+    <w:p>
+      <w:pPr>
+        <w:spacing w:after="160" w:line="259" w:lineRule="auto"/>
+        <w:rPr>
+          <w:spacing w:val="20"/>
+          <w:lang w:val="en-US"/>
+        </w:rPr>
+      </w:pPr>
+      <w:r>
+        <w:rPr>
+          <w:spacing w:val="20"/>
+          <w:lang w:val="en-US"/>
+        </w:rPr>
+        <w:t>FINISHED WORK:</w:t>
+      </w:r>
+    </w:p>
+    <w:p>
+      <w:pPr>
+        <w:spacing w:after="160" w:line="259" w:lineRule="auto"/>
+        <w:rPr>
+          <w:spacing w:val="20"/>
+          <w:lang w:val="en-US"/>
+        </w:rPr>
+      </w:pPr>
+      <w:r>
+        <w:rPr>
+          <w:spacing w:val="20"/>
+          <w:lang w:val="en-US"/>
+        </w:rPr>
+        <w:t>-All D</w:t>
+      </w:r>
+      <w:bookmarkStart w:id="19" w:name="_GoBack"/>
+      <w:bookmarkEnd w:id="19"/>
+      <w:r>
+        <w:rPr>
+          <w:spacing w:val="20"/>
+          <w:lang w:val="en-US"/>
+        </w:rPr>
+        <w:t>ocumentation</w:t>
+      </w:r>
+    </w:p>
+    <w:p>
+      <w:pPr>
+        <w:spacing w:after="160" w:line="259" w:lineRule="auto"/>
+        <w:rPr>
+          <w:spacing w:val="20"/>
+          <w:lang w:val="en-US"/>
+        </w:rPr>
+      </w:pPr>
+    </w:p>
+    <w:p>
+      <w:pPr>
+        <w:spacing w:after="160" w:line="259" w:lineRule="auto"/>
+        <w:rPr>
+          <w:spacing w:val="20"/>
+          <w:lang w:val="en-US"/>
+        </w:rPr>
+      </w:pPr>
+    </w:p>
+    <w:p>
+      <w:pPr>
+        <w:spacing w:after="160" w:line="259" w:lineRule="auto"/>
+        <w:rPr>
+          <w:spacing w:val="20"/>
+          <w:lang w:val="en-US"/>
+        </w:rPr>
+      </w:pPr>
+    </w:p>
+    <w:p>
+      <w:pPr>
+        <w:spacing w:after="160" w:line="259" w:lineRule="auto"/>
+        <w:rPr>
+          <w:spacing w:val="20"/>
+          <w:lang w:val="en-US"/>
+        </w:rPr>
+      </w:pPr>
+    </w:p>
+    <w:p>
+      <w:pPr>
+        <w:spacing w:after="160" w:line="259" w:lineRule="auto"/>
+        <w:rPr>
+          <w:spacing w:val="20"/>
+          <w:lang w:val="en-US"/>
+        </w:rPr>
+      </w:pPr>
+    </w:p>
+    <w:p>
+      <w:pPr>
+        <w:spacing w:after="160" w:line="259" w:lineRule="auto"/>
+        <w:rPr>
+          <w:spacing w:val="20"/>
+          <w:lang w:val="en-US"/>
+        </w:rPr>
+      </w:pPr>
+    </w:p>
+    <w:p>
+      <w:pPr>
+        <w:spacing w:after="160" w:line="259" w:lineRule="auto"/>
+        <w:rPr>
+          <w:spacing w:val="20"/>
+          <w:lang w:val="en-US"/>
+        </w:rPr>
+      </w:pPr>
+    </w:p>
+    <w:p>
+      <w:pPr>
+        <w:spacing w:after="160" w:line="259" w:lineRule="auto"/>
+        <w:rPr>
+          <w:spacing w:val="20"/>
+          <w:lang w:val="en-US"/>
+        </w:rPr>
+      </w:pPr>
+    </w:p>
+    <w:p>
+      <w:pPr>
+        <w:spacing w:after="160" w:line="259" w:lineRule="auto"/>
+        <w:rPr>
+          <w:spacing w:val="20"/>
+          <w:lang w:val="en-US"/>
+        </w:rPr>
+      </w:pPr>
+    </w:p>
+    <w:p>
+      <w:bookmarkStart w:id="20" w:name="_Toc515982297"/>
       <w:r>
         <w:rPr>
           <w:rStyle w:val="Heading3Char"/>
         </w:rPr>
-        <w:lastRenderedPageBreak/>
         <w:t xml:space="preserve">5.1.5 </w:t>
       </w:r>
       <w:r>
@@ -8687,16 +9243,16 @@
         </w:rPr>
         <w:t>Burndown chart</w:t>
       </w:r>
-      <w:bookmarkEnd w:id="19"/>
+      <w:bookmarkEnd w:id="20"/>
       <w:r>
         <w:rPr>
           <w:noProof/>
         </w:rPr>
         <w:drawing>
-          <wp:inline distT="0" distB="0" distL="0" distR="0" wp14:anchorId="43EEA5C4" wp14:editId="5CEFB209">
-            <wp:extent cx="6466131" cy="3300660"/>
-            <wp:effectExtent l="0" t="0" r="0" b="0"/>
-            <wp:docPr id="12" name="Picture 12"/>
+          <wp:inline distT="0" distB="0" distL="0" distR="0" wp14:anchorId="54395555" wp14:editId="456F0E3F">
+            <wp:extent cx="6360381" cy="3251243"/>
+            <wp:effectExtent l="0" t="0" r="2540" b="6350"/>
+            <wp:docPr id="13" name="Picture 13"/>
             <wp:cNvGraphicFramePr>
               <a:graphicFrameLocks xmlns:a="http://schemas.openxmlformats.org/drawingml/2006/main" noChangeAspect="1"/>
             </wp:cNvGraphicFramePr>
@@ -8708,13 +9264,7 @@
                     <pic:cNvPicPr/>
                   </pic:nvPicPr>
                   <pic:blipFill>
-                    <a:blip r:embed="rId23">
-                      <a:extLst>
-                        <a:ext uri="{28A0092B-C50C-407E-A947-70E740481C1C}">
-                          <a14:useLocalDpi xmlns:a14="http://schemas.microsoft.com/office/drawing/2010/main" val="0"/>
-                        </a:ext>
-                      </a:extLst>
-                    </a:blip>
+                    <a:blip r:embed="rId23"/>
                     <a:stretch>
                       <a:fillRect/>
                     </a:stretch>
@@ -8722,7 +9272,7 @@
                   <pic:spPr>
                     <a:xfrm>
                       <a:off x="0" y="0"/>
-                      <a:ext cx="6469681" cy="3302472"/>
+                      <a:ext cx="6388154" cy="3265440"/>
                     </a:xfrm>
                     <a:prstGeom prst="rect">
                       <a:avLst/>
@@ -8741,27 +9291,46 @@
         <w:t xml:space="preserve">down chart’s axes </w:t>
       </w:r>
       <w:r>
-        <w:t xml:space="preserve">are consisted of the number of tasks and the sprint number. The chart came </w:t>
-      </w:r>
-      <w:proofErr w:type="gramStart"/>
-      <w:r>
-        <w:t>as a result of</w:t>
-      </w:r>
-      <w:proofErr w:type="gramEnd"/>
-      <w:r>
-        <w:t xml:space="preserve"> the work pace at which the team worked. The first 2 sprints were affected by delays and external priorities, resulting in slow completion. Over the course of the next sprint, the external issues were solved, and work resumed. During the last 2 sprints, work was done as intende</w:t>
+        <w:t xml:space="preserve">are consisted of the number of tasks and the sprint number. The chart </w:t>
+      </w:r>
+      <w:r>
+        <w:t>was created to represent</w:t>
+      </w:r>
+      <w:r>
+        <w:t xml:space="preserve"> the </w:t>
+      </w:r>
+      <w:r>
+        <w:t xml:space="preserve">team’s </w:t>
+      </w:r>
+      <w:r>
+        <w:t>work pac</w:t>
+      </w:r>
+      <w:r>
+        <w:t>e</w:t>
+      </w:r>
+      <w:r>
+        <w:t xml:space="preserve">. The first 2 sprints were affected by delays and external priorities, resulting in slow completion. Over the course of the next sprint, the external issues were solved, and work resumed. During the last </w:t>
+      </w:r>
+      <w:r>
+        <w:t>3</w:t>
+      </w:r>
+      <w:r>
+        <w:t xml:space="preserve"> sprints, work was </w:t>
+      </w:r>
+      <w:r>
+        <w:t>being completed</w:t>
+      </w:r>
+      <w:r>
+        <w:t xml:space="preserve"> as intende</w:t>
       </w:r>
       <w:r>
         <w:t>d</w:t>
       </w:r>
       <w:r>
-        <w:t xml:space="preserve">. That happened because the number of hours worked were increased. The option of changing the schedule </w:t>
-      </w:r>
-      <w:r>
-        <w:t>a</w:t>
-      </w:r>
-      <w:r>
-        <w:t>ppeared when we entered the project period.</w:t>
+        <w:t xml:space="preserve">. </w:t>
+      </w:r>
+      <w:r>
+        <w:t>They were characterized by an increase in completion as remaining tasks were finally completed.</w:t>
       </w:r>
     </w:p>
     <w:p/>
@@ -8778,13 +9347,9 @@
       <w:pPr>
         <w:pStyle w:val="Heading2"/>
       </w:pPr>
-      <w:bookmarkStart w:id="20" w:name="_Toc515982298"/>
-      <w:r>
-        <w:lastRenderedPageBreak/>
-        <w:t>Unified Process</w:t>
-      </w:r>
-      <w:r>
-        <w:t xml:space="preserve"> (</w:t>
+      <w:bookmarkStart w:id="21" w:name="_Toc515982298"/>
+      <w:r>
+        <w:t>Unified Process (</w:t>
       </w:r>
       <w:r>
         <w:t>UP</w:t>
@@ -8792,18 +9357,18 @@
       <w:r>
         <w:t>)</w:t>
       </w:r>
-      <w:bookmarkEnd w:id="20"/>
+      <w:bookmarkEnd w:id="21"/>
     </w:p>
     <w:p/>
     <w:p>
       <w:pPr>
         <w:pStyle w:val="Heading3"/>
       </w:pPr>
-      <w:bookmarkStart w:id="21" w:name="_Toc515982299"/>
+      <w:bookmarkStart w:id="22" w:name="_Toc515982299"/>
       <w:r>
         <w:t>Inception</w:t>
       </w:r>
-      <w:bookmarkEnd w:id="21"/>
+      <w:bookmarkEnd w:id="22"/>
     </w:p>
     <w:p>
       <w:r>
@@ -8816,7 +9381,13 @@
         <w:t xml:space="preserve">the team focused on </w:t>
       </w:r>
       <w:r>
-        <w:t>formulating a scope of the project and preparing the environment for the project. Working together with SCRUM, this phase was mostly in the first and second sprint. It consisted of creating the project description, sprint planning and creating the product backlog. Project description was created to formulate a scope, introduce boundaries</w:t>
+        <w:t xml:space="preserve">formulating a scope of the project and preparing the </w:t>
+      </w:r>
+      <w:r>
+        <w:t xml:space="preserve">working </w:t>
+      </w:r>
+      <w:r>
+        <w:t>environment. Working together with SCRUM, this phase was mostly in the first sprint. It consisted of creating the project description, sprint planning and creating the product backlog. Project description was created to formulate a scope, introduce boundaries</w:t>
       </w:r>
       <w:r>
         <w:t>,</w:t>
@@ -8828,7 +9399,22 @@
         <w:t xml:space="preserve"> SCRUM was used in this phase to estimate a schedule and delimit what the system should and should not do through the product backlog.</w:t>
       </w:r>
       <w:r>
-        <w:t xml:space="preserve"> Another main part are the requirements and the first use case </w:t>
+        <w:t xml:space="preserve"> </w:t>
+      </w:r>
+      <w:r>
+        <w:t>The</w:t>
+      </w:r>
+      <w:r>
+        <w:t xml:space="preserve"> requirements and the first use case </w:t>
+      </w:r>
+      <w:r>
+        <w:t>are</w:t>
+      </w:r>
+      <w:r>
+        <w:t xml:space="preserve"> </w:t>
+      </w:r>
+      <w:r>
+        <w:t xml:space="preserve">created </w:t>
       </w:r>
       <w:r>
         <w:t>for the system</w:t>
@@ -8850,11 +9436,11 @@
       <w:pPr>
         <w:pStyle w:val="Heading3"/>
       </w:pPr>
-      <w:bookmarkStart w:id="22" w:name="_Toc515982300"/>
+      <w:bookmarkStart w:id="23" w:name="_Toc515982300"/>
       <w:r>
         <w:t>Elaboration</w:t>
       </w:r>
-      <w:bookmarkEnd w:id="22"/>
+      <w:bookmarkEnd w:id="23"/>
     </w:p>
     <w:p>
       <w:r>
@@ -8917,12 +9503,12 @@
       <w:pPr>
         <w:pStyle w:val="Heading3"/>
       </w:pPr>
-      <w:bookmarkStart w:id="23" w:name="_Toc515982301"/>
+      <w:bookmarkStart w:id="24" w:name="_Toc515982301"/>
       <w:r>
         <w:lastRenderedPageBreak/>
         <w:t>Construction</w:t>
       </w:r>
-      <w:bookmarkEnd w:id="23"/>
+      <w:bookmarkEnd w:id="24"/>
     </w:p>
     <w:p>
       <w:r>
@@ -8939,11 +9525,11 @@
       <w:pPr>
         <w:pStyle w:val="Heading3"/>
       </w:pPr>
-      <w:bookmarkStart w:id="24" w:name="_Toc515982302"/>
+      <w:bookmarkStart w:id="25" w:name="_Toc515982302"/>
       <w:r>
         <w:t>Transition</w:t>
       </w:r>
-      <w:bookmarkEnd w:id="24"/>
+      <w:bookmarkEnd w:id="25"/>
     </w:p>
     <w:p>
       <w:r>
@@ -8956,7 +9542,13 @@
         <w:t xml:space="preserve"> and have it ready to present to the customer.</w:t>
       </w:r>
       <w:r>
-        <w:t xml:space="preserve"> By the end of this phase, bug fixing, and enhancements must be complete. This phase is to ensure that the software is available for the end users. </w:t>
+        <w:t xml:space="preserve"> By the end of this phase, bug fixing, and enhancements</w:t>
+      </w:r>
+      <w:r>
+        <w:t xml:space="preserve"> made to the system</w:t>
+      </w:r>
+      <w:r>
+        <w:t xml:space="preserve"> must be complete. This phase is to ensure that the software is available for the end users. </w:t>
       </w:r>
       <w:r>
         <w:t>User feedback should be considered for fine tuning the product.</w:t>
@@ -8972,14 +9564,11 @@
       <w:pPr>
         <w:pStyle w:val="Heading3"/>
       </w:pPr>
-      <w:bookmarkStart w:id="25" w:name="_Toc515982303"/>
-      <w:r>
-        <w:t>D</w:t>
-      </w:r>
-      <w:r>
-        <w:t>istribution between effort and schedule:</w:t>
-      </w:r>
-      <w:bookmarkEnd w:id="25"/>
+      <w:bookmarkStart w:id="26" w:name="_Toc515982303"/>
+      <w:r>
+        <w:t>Distribution between effort and schedule:</w:t>
+      </w:r>
+      <w:bookmarkEnd w:id="26"/>
     </w:p>
     <w:tbl>
       <w:tblPr>
@@ -9166,10 +9755,7 @@
               <w:jc w:val="center"/>
             </w:pPr>
             <w:r>
-              <w:t>1</w:t>
-            </w:r>
-            <w:r>
-              <w:t>5</w:t>
+              <w:t>12</w:t>
             </w:r>
             <w:r>
               <w:t>%</w:t>
@@ -9185,7 +9771,7 @@
               <w:jc w:val="center"/>
             </w:pPr>
             <w:r>
-              <w:t>25</w:t>
+              <w:t>21</w:t>
             </w:r>
             <w:r>
               <w:t>%</w:t>
@@ -9201,10 +9787,7 @@
               <w:jc w:val="center"/>
             </w:pPr>
             <w:r>
-              <w:t>5</w:t>
-            </w:r>
-            <w:r>
-              <w:t>5</w:t>
+              <w:t>60</w:t>
             </w:r>
             <w:r>
               <w:t>%</w:t>
@@ -9220,7 +9803,7 @@
               <w:jc w:val="center"/>
             </w:pPr>
             <w:r>
-              <w:t>5</w:t>
+              <w:t>6</w:t>
             </w:r>
             <w:r>
               <w:t>%</w:t>
@@ -9241,7 +9824,13 @@
         <w:t xml:space="preserve"> The inception and elaboration </w:t>
       </w:r>
       <w:r>
-        <w:t>are consisted of the first 2 sprints</w:t>
+        <w:t>are consisted</w:t>
+      </w:r>
+      <w:r>
+        <w:t xml:space="preserve"> mostly</w:t>
+      </w:r>
+      <w:r>
+        <w:t xml:space="preserve"> of the first 2 sprints</w:t>
       </w:r>
       <w:r>
         <w:t xml:space="preserve">. Most of the first sprint was dedicated for the inception and a part of the elaboration and then the second sprint was only </w:t>
@@ -9256,7 +9845,13 @@
         <w:t xml:space="preserve"> </w:t>
       </w:r>
       <w:r>
-        <w:t>During the next 3 sprints, most of the time was in the construction phase, barely revisiting the other phases.</w:t>
+        <w:t xml:space="preserve">During the next </w:t>
+      </w:r>
+      <w:r>
+        <w:t>4</w:t>
+      </w:r>
+      <w:r>
+        <w:t xml:space="preserve"> sprints, most of the time was in the construction phase, barely revisiting the other phases.</w:t>
       </w:r>
       <w:r>
         <w:t xml:space="preserve"> A lot of effort was put in creating a system open to new features and </w:t>
@@ -9264,8 +9859,6 @@
       <w:r>
         <w:t>to be done by the schedule.</w:t>
       </w:r>
-      <w:bookmarkStart w:id="26" w:name="_GoBack"/>
-      <w:bookmarkEnd w:id="26"/>
     </w:p>
     <w:p>
       <w:pPr>
@@ -10240,7 +10833,7 @@
           <w:spacing w:val="20"/>
           <w:lang w:val="en-US"/>
         </w:rPr>
-        <w:t xml:space="preserve">We worked on the project in total if </w:t>
+        <w:t>We worked on the project in total if</w:t>
       </w:r>
       <w:r>
         <w:rPr>
@@ -10249,7 +10842,23 @@
           <w:spacing w:val="20"/>
           <w:lang w:val="en-US"/>
         </w:rPr>
-        <w:t xml:space="preserve">XXX </w:t>
+        <w:t xml:space="preserve"> </w:t>
+      </w:r>
+      <w:r>
+        <w:rPr>
+          <w:spacing w:val="20"/>
+          <w:lang w:val="en-US"/>
+        </w:rPr>
+        <w:t>576</w:t>
+      </w:r>
+      <w:r>
+        <w:rPr>
+          <w:b/>
+          <w:color w:val="FF0000"/>
+          <w:spacing w:val="20"/>
+          <w:lang w:val="en-US"/>
+        </w:rPr>
+        <w:t xml:space="preserve"> </w:t>
       </w:r>
       <w:r>
         <w:rPr>
@@ -10887,8 +11496,16 @@
             <w:rPr>
               <w:lang w:val="en-US"/>
             </w:rPr>
-            <w:t xml:space="preserve"> - VIA Engineering Guidelines/Title of the Process Report</w:t>
+            <w:t xml:space="preserve"> – Group 6 </w:t>
           </w:r>
+          <w:proofErr w:type="spellStart"/>
+          <w:r>
+            <w:rPr>
+              <w:lang w:val="en-US"/>
+            </w:rPr>
+            <w:t>Zair</w:t>
+          </w:r>
+          <w:proofErr w:type="spellEnd"/>
         </w:p>
       </w:tc>
     </w:tr>
@@ -15882,6 +16499,7 @@
   <w:style w:type="character" w:default="1" w:styleId="DefaultParagraphFont">
     <w:name w:val="Default Paragraph Font"/>
     <w:uiPriority w:val="1"/>
+    <w:semiHidden/>
     <w:unhideWhenUsed/>
   </w:style>
   <w:style w:type="table" w:default="1" w:styleId="TableNormal">
@@ -16832,7 +17450,7 @@
 </file>
 
 <file path=customXml/itemProps4.xml><?xml version="1.0" encoding="utf-8"?>
-<ds:datastoreItem xmlns:ds="http://schemas.openxmlformats.org/officeDocument/2006/customXml" ds:itemID="{ABDECEBA-75B5-430D-95B5-79879E588F36}">
+<ds:datastoreItem xmlns:ds="http://schemas.openxmlformats.org/officeDocument/2006/customXml" ds:itemID="{681B7092-BEFB-4494-92FF-E5CE38F29C4A}">
   <ds:schemaRefs>
     <ds:schemaRef ds:uri="http://schemas.openxmlformats.org/officeDocument/2006/bibliography"/>
   </ds:schemaRefs>

</xml_diff>